<commit_message>
note 3rd party materials in author license
</commit_message>
<xml_diff>
--- a/paper/admin/snl-ltp.docx
+++ b/paper/admin/snl-ltp.docx
@@ -2398,12 +2398,38 @@
             </w:r>
             <w:r>
               <w:rPr>
+                <w:rFonts w:asciiTheme="majorHAnsi" w:hAnsiTheme="majorHAnsi"/>
+                <w:sz w:val="14"/>
+                <w:szCs w:val="18"/>
+              </w:rPr>
+              <w:t>November</w:t>
+            </w:r>
+            <w:r>
+              <w:rPr>
                 <w:rFonts w:asciiTheme="majorHAnsi" w:hAnsiTheme="majorHAnsi" w:cs="Arial"/>
                 <w:noProof/>
                 <w:sz w:val="14"/>
                 <w:szCs w:val="18"/>
               </w:rPr>
-              <w:t>October 23, 2020</w:t>
+              <w:t xml:space="preserve"> 2</w:t>
+            </w:r>
+            <w:r>
+              <w:rPr>
+                <w:rFonts w:asciiTheme="majorHAnsi" w:hAnsiTheme="majorHAnsi" w:cs="Arial"/>
+                <w:noProof/>
+                <w:sz w:val="14"/>
+                <w:szCs w:val="18"/>
+              </w:rPr>
+              <w:t>5</w:t>
+            </w:r>
+            <w:r>
+              <w:rPr>
+                <w:rFonts w:asciiTheme="majorHAnsi" w:hAnsiTheme="majorHAnsi" w:cs="Arial"/>
+                <w:noProof/>
+                <w:sz w:val="14"/>
+                <w:szCs w:val="18"/>
+              </w:rPr>
+              <w:t>, 2020</w:t>
             </w:r>
             <w:r>
               <w:rPr>
@@ -2486,137 +2512,6 @@
             <w:tag w:val="Yes"/>
             <w:id w:val="-874849488"/>
             <w14:checkbox>
-              <w14:checked w14:val="0"/>
-              <w14:checkedState w14:val="2612" w14:font="MS Gothic"/>
-              <w14:uncheckedState w14:val="2610" w14:font="MS Gothic"/>
-            </w14:checkbox>
-          </w:sdtPr>
-          <w:sdtEndPr/>
-          <w:sdtContent>
-            <w:tc>
-              <w:tcPr>
-                <w:tcW w:w="436" w:type="dxa"/>
-                <w:shd w:val="clear" w:color="auto" w:fill="EEECE1" w:themeFill="background2"/>
-              </w:tcPr>
-              <w:p>
-                <w:pPr>
-                  <w:rPr>
-                    <w:rFonts w:asciiTheme="majorHAnsi" w:hAnsiTheme="majorHAnsi" w:cs="Arial"/>
-                    <w:sz w:val="16"/>
-                    <w:szCs w:val="16"/>
-                  </w:rPr>
-                </w:pPr>
-                <w:r>
-                  <w:rPr>
-                    <w:rFonts w:ascii="MS Gothic" w:eastAsia="MS Gothic" w:hAnsi="MS Gothic" w:cs="MS Gothic" w:hint="eastAsia"/>
-                    <w:sz w:val="16"/>
-                    <w:szCs w:val="16"/>
-                  </w:rPr>
-                  <w:t>☐</w:t>
-                </w:r>
-              </w:p>
-            </w:tc>
-          </w:sdtContent>
-        </w:sdt>
-        <w:tc>
-          <w:tcPr>
-            <w:tcW w:w="10741" w:type="dxa"/>
-            <w:shd w:val="clear" w:color="auto" w:fill="EEECE1" w:themeFill="background2"/>
-          </w:tcPr>
-          <w:p>
-            <w:pPr>
-              <w:rPr>
-                <w:rFonts w:asciiTheme="majorHAnsi" w:hAnsiTheme="majorHAnsi" w:cs="Arial"/>
-                <w:sz w:val="16"/>
-                <w:szCs w:val="16"/>
-              </w:rPr>
-            </w:pPr>
-            <w:r>
-              <w:rPr>
-                <w:rFonts w:asciiTheme="majorHAnsi" w:hAnsiTheme="majorHAnsi" w:cs="Arial"/>
-                <w:sz w:val="16"/>
-                <w:szCs w:val="16"/>
-              </w:rPr>
-              <w:t xml:space="preserve">Yes (if yes, please ensure copies of the grant of rights are submitted with this form as indicated in the Warranties &amp; Representations clause </w:t>
-            </w:r>
-            <w:r>
-              <w:rPr>
-                <w:rFonts w:asciiTheme="majorHAnsi" w:hAnsiTheme="majorHAnsi"/>
-                <w:sz w:val="16"/>
-                <w:szCs w:val="16"/>
-              </w:rPr>
-              <w:fldChar w:fldCharType="begin"/>
-            </w:r>
-            <w:r>
-              <w:rPr>
-                <w:rFonts w:asciiTheme="majorHAnsi" w:hAnsiTheme="majorHAnsi" w:cs="Arial"/>
-                <w:sz w:val="16"/>
-                <w:szCs w:val="16"/>
-              </w:rPr>
-              <w:instrText xml:space="preserve"> REF _Ref41475941 \r \h </w:instrText>
-            </w:r>
-            <w:r>
-              <w:rPr>
-                <w:rFonts w:asciiTheme="majorHAnsi" w:hAnsiTheme="majorHAnsi"/>
-                <w:sz w:val="16"/>
-                <w:szCs w:val="16"/>
-              </w:rPr>
-              <w:instrText xml:space="preserve"> \* MERGEFORMAT </w:instrText>
-            </w:r>
-            <w:r>
-              <w:rPr>
-                <w:rFonts w:asciiTheme="majorHAnsi" w:hAnsiTheme="majorHAnsi"/>
-                <w:sz w:val="16"/>
-                <w:szCs w:val="16"/>
-              </w:rPr>
-            </w:r>
-            <w:r>
-              <w:rPr>
-                <w:rFonts w:asciiTheme="majorHAnsi" w:hAnsiTheme="majorHAnsi"/>
-                <w:sz w:val="16"/>
-                <w:szCs w:val="16"/>
-              </w:rPr>
-              <w:fldChar w:fldCharType="separate"/>
-            </w:r>
-            <w:r>
-              <w:rPr>
-                <w:rFonts w:asciiTheme="majorHAnsi" w:hAnsiTheme="majorHAnsi" w:cs="Arial"/>
-                <w:sz w:val="16"/>
-                <w:szCs w:val="16"/>
-              </w:rPr>
-              <w:t>5</w:t>
-            </w:r>
-            <w:r>
-              <w:rPr>
-                <w:rFonts w:asciiTheme="majorHAnsi" w:hAnsiTheme="majorHAnsi"/>
-                <w:sz w:val="16"/>
-                <w:szCs w:val="16"/>
-              </w:rPr>
-              <w:fldChar w:fldCharType="end"/>
-            </w:r>
-            <w:r>
-              <w:rPr>
-                <w:rFonts w:asciiTheme="majorHAnsi" w:hAnsiTheme="majorHAnsi" w:cs="Arial"/>
-                <w:sz w:val="16"/>
-                <w:szCs w:val="16"/>
-              </w:rPr>
-              <w:t xml:space="preserve"> part (a))</w:t>
-            </w:r>
-          </w:p>
-        </w:tc>
-      </w:tr>
-      <w:tr>
-        <w:sdt>
-          <w:sdtPr>
-            <w:rPr>
-              <w:rFonts w:asciiTheme="majorHAnsi" w:hAnsiTheme="majorHAnsi"/>
-              <w:sz w:val="16"/>
-              <w:szCs w:val="16"/>
-            </w:rPr>
-            <w:alias w:val="No"/>
-            <w:tag w:val="No"/>
-            <w:id w:val="-2088836362"/>
-            <w14:checkbox>
               <w14:checked w14:val="1"/>
               <w14:checkedState w14:val="2612" w14:font="MS Gothic"/>
               <w14:uncheckedState w14:val="2610" w14:font="MS Gothic"/>
@@ -2644,6 +2539,137 @@
                     <w:szCs w:val="16"/>
                   </w:rPr>
                   <w:t>☒</w:t>
+                </w:r>
+              </w:p>
+            </w:tc>
+          </w:sdtContent>
+        </w:sdt>
+        <w:tc>
+          <w:tcPr>
+            <w:tcW w:w="10741" w:type="dxa"/>
+            <w:shd w:val="clear" w:color="auto" w:fill="EEECE1" w:themeFill="background2"/>
+          </w:tcPr>
+          <w:p>
+            <w:pPr>
+              <w:rPr>
+                <w:rFonts w:asciiTheme="majorHAnsi" w:hAnsiTheme="majorHAnsi" w:cs="Arial"/>
+                <w:sz w:val="16"/>
+                <w:szCs w:val="16"/>
+              </w:rPr>
+            </w:pPr>
+            <w:r>
+              <w:rPr>
+                <w:rFonts w:asciiTheme="majorHAnsi" w:hAnsiTheme="majorHAnsi" w:cs="Arial"/>
+                <w:sz w:val="16"/>
+                <w:szCs w:val="16"/>
+              </w:rPr>
+              <w:t xml:space="preserve">Yes (if yes, please ensure copies of the grant of rights are submitted with this form as indicated in the Warranties &amp; Representations clause </w:t>
+            </w:r>
+            <w:r>
+              <w:rPr>
+                <w:rFonts w:asciiTheme="majorHAnsi" w:hAnsiTheme="majorHAnsi"/>
+                <w:sz w:val="16"/>
+                <w:szCs w:val="16"/>
+              </w:rPr>
+              <w:fldChar w:fldCharType="begin"/>
+            </w:r>
+            <w:r>
+              <w:rPr>
+                <w:rFonts w:asciiTheme="majorHAnsi" w:hAnsiTheme="majorHAnsi" w:cs="Arial"/>
+                <w:sz w:val="16"/>
+                <w:szCs w:val="16"/>
+              </w:rPr>
+              <w:instrText xml:space="preserve"> REF _Ref41475941 \r \h </w:instrText>
+            </w:r>
+            <w:r>
+              <w:rPr>
+                <w:rFonts w:asciiTheme="majorHAnsi" w:hAnsiTheme="majorHAnsi"/>
+                <w:sz w:val="16"/>
+                <w:szCs w:val="16"/>
+              </w:rPr>
+              <w:instrText xml:space="preserve"> \* MERGEFORMAT </w:instrText>
+            </w:r>
+            <w:r>
+              <w:rPr>
+                <w:rFonts w:asciiTheme="majorHAnsi" w:hAnsiTheme="majorHAnsi"/>
+                <w:sz w:val="16"/>
+                <w:szCs w:val="16"/>
+              </w:rPr>
+            </w:r>
+            <w:r>
+              <w:rPr>
+                <w:rFonts w:asciiTheme="majorHAnsi" w:hAnsiTheme="majorHAnsi"/>
+                <w:sz w:val="16"/>
+                <w:szCs w:val="16"/>
+              </w:rPr>
+              <w:fldChar w:fldCharType="separate"/>
+            </w:r>
+            <w:r>
+              <w:rPr>
+                <w:rFonts w:asciiTheme="majorHAnsi" w:hAnsiTheme="majorHAnsi" w:cs="Arial"/>
+                <w:sz w:val="16"/>
+                <w:szCs w:val="16"/>
+              </w:rPr>
+              <w:t>5</w:t>
+            </w:r>
+            <w:r>
+              <w:rPr>
+                <w:rFonts w:asciiTheme="majorHAnsi" w:hAnsiTheme="majorHAnsi"/>
+                <w:sz w:val="16"/>
+                <w:szCs w:val="16"/>
+              </w:rPr>
+              <w:fldChar w:fldCharType="end"/>
+            </w:r>
+            <w:r>
+              <w:rPr>
+                <w:rFonts w:asciiTheme="majorHAnsi" w:hAnsiTheme="majorHAnsi" w:cs="Arial"/>
+                <w:sz w:val="16"/>
+                <w:szCs w:val="16"/>
+              </w:rPr>
+              <w:t xml:space="preserve"> part (a))</w:t>
+            </w:r>
+          </w:p>
+        </w:tc>
+      </w:tr>
+      <w:tr>
+        <w:sdt>
+          <w:sdtPr>
+            <w:rPr>
+              <w:rFonts w:asciiTheme="majorHAnsi" w:hAnsiTheme="majorHAnsi"/>
+              <w:sz w:val="16"/>
+              <w:szCs w:val="16"/>
+            </w:rPr>
+            <w:alias w:val="No"/>
+            <w:tag w:val="No"/>
+            <w:id w:val="-2088836362"/>
+            <w14:checkbox>
+              <w14:checked w14:val="0"/>
+              <w14:checkedState w14:val="2612" w14:font="MS Gothic"/>
+              <w14:uncheckedState w14:val="2610" w14:font="MS Gothic"/>
+            </w14:checkbox>
+          </w:sdtPr>
+          <w:sdtEndPr/>
+          <w:sdtContent>
+            <w:tc>
+              <w:tcPr>
+                <w:tcW w:w="436" w:type="dxa"/>
+                <w:shd w:val="clear" w:color="auto" w:fill="EEECE1" w:themeFill="background2"/>
+              </w:tcPr>
+              <w:p>
+                <w:pPr>
+                  <w:rPr>
+                    <w:rFonts w:asciiTheme="majorHAnsi" w:hAnsiTheme="majorHAnsi" w:cs="Arial"/>
+                    <w:sz w:val="16"/>
+                    <w:szCs w:val="16"/>
+                  </w:rPr>
+                </w:pPr>
+                <w:r>
+                  <w:rPr>
+                    <w:rFonts w:ascii="MS Gothic" w:eastAsia="MS Gothic" w:hAnsi="MS Gothic" w:hint="eastAsia"/>
+                    <w:sz w:val="16"/>
+                    <w:szCs w:val="16"/>
+                  </w:rPr>
+                  <w:t>☐</w:t>
                 </w:r>
               </w:p>
             </w:tc>
@@ -5634,7 +5660,7 @@
     <w:charset w:val="00"/>
     <w:family w:val="swiss"/>
     <w:pitch w:val="variable"/>
-    <w:sig w:usb0="E0002AFF" w:usb1="C000ACFF" w:usb2="00000009" w:usb3="00000000" w:csb0="000001FF" w:csb1="00000000"/>
+    <w:sig w:usb0="E0002AFF" w:usb1="C000247B" w:usb2="00000009" w:usb3="00000000" w:csb0="000001FF" w:csb1="00000000"/>
   </w:font>
   <w:font w:name="Times New Roman">
     <w:panose1 w:val="02020603050405020304"/>
@@ -5699,9 +5725,12 @@
   <w:rsids>
     <w:rsidRoot w:val="00D213AC"/>
     <w:rsid w:val="00115D39"/>
+    <w:rsid w:val="007862DE"/>
+    <w:rsid w:val="008E6F7F"/>
     <w:rsid w:val="00AD2631"/>
     <w:rsid w:val="00D213AC"/>
     <w:rsid w:val="00F815F2"/>
+    <w:rsid w:val="00FF3897"/>
   </w:rsids>
   <m:mathPr>
     <m:mathFont m:val="Cambria Math"/>
@@ -6507,7 +6536,7 @@
 </file>
 
 <file path=customXml/item1.xml><?xml version="1.0" encoding="utf-8"?>
-<Session xmlns="http://schemas.business-integrity.com/dealbuilder/2006/answers"/>
+<b:Sources xmlns:b="http://schemas.openxmlformats.org/officeDocument/2006/bibliography" xmlns="http://schemas.openxmlformats.org/officeDocument/2006/bibliography" SelectedStyle="\APA.XSL" StyleName="APA"/>
 </file>
 
 <file path=customXml/item2.xml><?xml version="1.0" encoding="utf-8"?>
@@ -6515,13 +6544,13 @@
 </file>
 
 <file path=customXml/item3.xml><?xml version="1.0" encoding="utf-8"?>
-<b:Sources xmlns:b="http://schemas.openxmlformats.org/officeDocument/2006/bibliography" xmlns="http://schemas.openxmlformats.org/officeDocument/2006/bibliography" SelectedStyle="\APA.XSL" StyleName="APA"/>
+<Session xmlns="http://schemas.business-integrity.com/dealbuilder/2006/answers"/>
 </file>
 
 <file path=customXml/itemProps1.xml><?xml version="1.0" encoding="utf-8"?>
-<ds:datastoreItem xmlns:ds="http://schemas.openxmlformats.org/officeDocument/2006/customXml" ds:itemID="{69ED140B-F2AB-4518-B46D-1397827BB858}">
+<ds:datastoreItem xmlns:ds="http://schemas.openxmlformats.org/officeDocument/2006/customXml" ds:itemID="{25971E86-ED32-0D4F-A859-E21854D37DC1}">
   <ds:schemaRefs>
-    <ds:schemaRef ds:uri="http://schemas.business-integrity.com/dealbuilder/2006/answers"/>
+    <ds:schemaRef ds:uri="http://schemas.openxmlformats.org/officeDocument/2006/bibliography"/>
   </ds:schemaRefs>
 </ds:datastoreItem>
 </file>
@@ -6535,9 +6564,9 @@
 </file>
 
 <file path=customXml/itemProps3.xml><?xml version="1.0" encoding="utf-8"?>
-<ds:datastoreItem xmlns:ds="http://schemas.openxmlformats.org/officeDocument/2006/customXml" ds:itemID="{25971E86-ED32-0D4F-A859-E21854D37DC1}">
+<ds:datastoreItem xmlns:ds="http://schemas.openxmlformats.org/officeDocument/2006/customXml" ds:itemID="{69ED140B-F2AB-4518-B46D-1397827BB858}">
   <ds:schemaRefs>
-    <ds:schemaRef ds:uri="http://schemas.openxmlformats.org/officeDocument/2006/bibliography"/>
+    <ds:schemaRef ds:uri="http://schemas.business-integrity.com/dealbuilder/2006/answers"/>
   </ds:schemaRefs>
 </ds:datastoreItem>
 </file>
</xml_diff>